<commit_message>
Reports, Reflections and Rerun the classifier
</commit_message>
<xml_diff>
--- a/DocumentsReports/Minutes/Week4.docx
+++ b/DocumentsReports/Minutes/Week4.docx
@@ -172,69 +172,21 @@
             <w:pPr>
               <w:pStyle w:val="NoSpacing"/>
             </w:pPr>
-            <w:sdt>
-              <w:sdtPr>
-                <w:alias w:val="Enter next meeting date:"/>
-                <w:tag w:val="Enter next meeting date:"/>
-                <w:id w:val="-1402595164"/>
-                <w:placeholder>
-                  <w:docPart w:val="655D81F49E4F4647B712CF8F8B74DB59"/>
-                </w:placeholder>
-                <w:temporary/>
-                <w:showingPlcHdr/>
-                <w15:appearance w15:val="hidden"/>
-              </w:sdtPr>
-              <w:sdtEndPr/>
-              <w:sdtContent>
-                <w:r>
-                  <w:t>Date</w:t>
-                </w:r>
-              </w:sdtContent>
-            </w:sdt>
+            <w:r>
+              <w:t>17/08/2018</w:t>
+            </w:r>
             <w:r>
               <w:t xml:space="preserve">, </w:t>
             </w:r>
-            <w:sdt>
-              <w:sdtPr>
-                <w:alias w:val="Enter next meeting time:"/>
-                <w:tag w:val="Enter next meeting time:"/>
-                <w:id w:val="744695563"/>
-                <w:placeholder>
-                  <w:docPart w:val="AEED71C08B534C1CB5A35144B205BD89"/>
-                </w:placeholder>
-                <w:temporary/>
-                <w:showingPlcHdr/>
-                <w15:appearance w15:val="hidden"/>
-              </w:sdtPr>
-              <w:sdtEndPr/>
-              <w:sdtContent>
-                <w:r>
-                  <w:t>time</w:t>
-                </w:r>
-              </w:sdtContent>
-            </w:sdt>
+            <w:r>
+              <w:t>12:30pm</w:t>
+            </w:r>
             <w:r>
               <w:t xml:space="preserve">, </w:t>
             </w:r>
-            <w:sdt>
-              <w:sdtPr>
-                <w:alias w:val="Enter next meeting location:"/>
-                <w:tag w:val="Enter next meeting location:"/>
-                <w:id w:val="-1334364584"/>
-                <w:placeholder>
-                  <w:docPart w:val="F8CAD3A2451748659AD243019D7C026B"/>
-                </w:placeholder>
-                <w:temporary/>
-                <w:showingPlcHdr/>
-                <w15:appearance w15:val="hidden"/>
-              </w:sdtPr>
-              <w:sdtEndPr/>
-              <w:sdtContent>
-                <w:r>
-                  <w:t>Location</w:t>
-                </w:r>
-              </w:sdtContent>
-            </w:sdt>
+            <w:r>
+              <w:t>Learning and Teaching Building</w:t>
+            </w:r>
           </w:p>
         </w:tc>
       </w:tr>
@@ -267,25 +219,9 @@
       <w:pPr>
         <w:pStyle w:val="NormalIndent"/>
       </w:pPr>
-      <w:sdt>
-        <w:sdtPr>
-          <w:alias w:val="Enter list of announcements:"/>
-          <w:tag w:val="Enter list of announcements:"/>
-          <w:id w:val="1634143502"/>
-          <w:placeholder>
-            <w:docPart w:val="1420466EE6A34437A1C3ECA8590CA8A4"/>
-          </w:placeholder>
-          <w:temporary/>
-          <w:showingPlcHdr/>
-          <w15:appearance w15:val="hidden"/>
-        </w:sdtPr>
-        <w:sdtEndPr/>
-        <w:sdtContent>
-          <w:r>
-            <w:t>List all announcements made at the meeting. For example, new members, change of event, and so forth.</w:t>
-          </w:r>
-        </w:sdtContent>
-      </w:sdt>
+      <w:r>
+        <w:t>No new announcements</w:t>
+      </w:r>
     </w:p>
     <w:p>
       <w:pPr>
@@ -315,25 +251,41 @@
       <w:pPr>
         <w:pStyle w:val="NormalIndent"/>
       </w:pPr>
-      <w:sdt>
-        <w:sdtPr>
-          <w:alias w:val="Enter summary:"/>
-          <w:tag w:val="Enter summary:"/>
-          <w:id w:val="-262225890"/>
-          <w:placeholder>
-            <w:docPart w:val="B6346AD062D6461D87D1BADB01BD036F"/>
-          </w:placeholder>
-          <w:temporary/>
-          <w:showingPlcHdr/>
-          <w15:appearance w15:val="hidden"/>
-        </w:sdtPr>
-        <w:sdtEndPr/>
-        <w:sdtContent>
-          <w:r>
-            <w:t>Summarize the discussion for each issue, state the outcome, and assign any action items.</w:t>
-          </w:r>
-        </w:sdtContent>
-      </w:sdt>
+      <w:r>
+        <w:t>Jojo raised an issue that character ngrams may not necessarily be useful, so she urged us to look at how to use the word ngrams, which may be more useful.</w:t>
+      </w:r>
+    </w:p>
+    <w:p>
+      <w:pPr>
+        <w:pStyle w:val="NormalIndent"/>
+      </w:pPr>
+      <w:r>
+        <w:t>Mark showed the team on how to use the files that he has created, how the config and processing is taking place.</w:t>
+      </w:r>
+    </w:p>
+    <w:p>
+      <w:pPr>
+        <w:pStyle w:val="NormalIndent"/>
+      </w:pPr>
+      <w:r>
+        <w:t>Amelia showed the team how the preprocessing is done, raised an issue as to the other files, and how they work and whether they will work efficiently.</w:t>
+      </w:r>
+    </w:p>
+    <w:p>
+      <w:pPr>
+        <w:pStyle w:val="NormalIndent"/>
+      </w:pPr>
+      <w:r>
+        <w:t>It was agreed that we need to add several more features this week, that of</w:t>
+      </w:r>
+      <w:r>
+        <w:t xml:space="preserve"> word ngrams,</w:t>
+      </w:r>
+      <w:bookmarkStart w:id="0" w:name="_GoBack"/>
+      <w:bookmarkEnd w:id="0"/>
+      <w:r>
+        <w:t xml:space="preserve"> POS tagging, punctuation and sentence lengths.</w:t>
+      </w:r>
     </w:p>
     <w:p>
       <w:pPr>
@@ -363,27 +315,20 @@
       <w:pPr>
         <w:pStyle w:val="NormalIndent"/>
       </w:pPr>
-      <w:sdt>
-        <w:sdtPr>
-          <w:alias w:val="Enter summary:"/>
-          <w:tag w:val="Enter summary:"/>
-          <w:id w:val="-1685503065"/>
-          <w:placeholder>
-            <w:docPart w:val="16FE68E1F0D94116B4CDBEFA8B78EF5B"/>
-          </w:placeholder>
-          <w:temporary/>
-          <w:showingPlcHdr/>
-          <w15:appearance w15:val="hidden"/>
-        </w:sdtPr>
-        <w:sdtEndPr/>
-        <w:sdtContent>
-          <w:bookmarkStart w:id="0" w:name="_GoBack"/>
-          <w:r>
-            <w:t>Summarize the status of each area/department.</w:t>
-          </w:r>
-          <w:bookmarkEnd w:id="0"/>
-        </w:sdtContent>
-      </w:sdt>
+      <w:r>
+        <w:t>Amelia has finished t</w:t>
+      </w:r>
+      <w:r>
+        <w:t>he preprocessing and placed the processed texts within the file.</w:t>
+      </w:r>
+    </w:p>
+    <w:p>
+      <w:pPr>
+        <w:pStyle w:val="NormalIndent"/>
+      </w:pPr>
+      <w:r>
+        <w:t>Mark has created a simple model, which we can use to text files now</w:t>
+      </w:r>
     </w:p>
     <w:sectPr>
       <w:headerReference w:type="default" r:id="rId7"/>
@@ -26533,84 +26478,6 @@
     </w:docPart>
     <w:docPart>
       <w:docPartPr>
-        <w:name w:val="655D81F49E4F4647B712CF8F8B74DB59"/>
-        <w:category>
-          <w:name w:val="General"/>
-          <w:gallery w:val="placeholder"/>
-        </w:category>
-        <w:types>
-          <w:type w:val="bbPlcHdr"/>
-        </w:types>
-        <w:behaviors>
-          <w:behavior w:val="content"/>
-        </w:behaviors>
-        <w:guid w:val="{0E822676-5B61-48D7-9235-3A4B24FC59D4}"/>
-      </w:docPartPr>
-      <w:docPartBody>
-        <w:p>
-          <w:pPr>
-            <w:pStyle w:val="655D81F49E4F4647B712CF8F8B74DB59"/>
-          </w:pPr>
-          <w:r>
-            <w:t>Date</w:t>
-          </w:r>
-        </w:p>
-      </w:docPartBody>
-    </w:docPart>
-    <w:docPart>
-      <w:docPartPr>
-        <w:name w:val="AEED71C08B534C1CB5A35144B205BD89"/>
-        <w:category>
-          <w:name w:val="General"/>
-          <w:gallery w:val="placeholder"/>
-        </w:category>
-        <w:types>
-          <w:type w:val="bbPlcHdr"/>
-        </w:types>
-        <w:behaviors>
-          <w:behavior w:val="content"/>
-        </w:behaviors>
-        <w:guid w:val="{AD862BC1-DC67-4203-AD12-515F48200243}"/>
-      </w:docPartPr>
-      <w:docPartBody>
-        <w:p>
-          <w:pPr>
-            <w:pStyle w:val="AEED71C08B534C1CB5A35144B205BD89"/>
-          </w:pPr>
-          <w:r>
-            <w:t>time</w:t>
-          </w:r>
-        </w:p>
-      </w:docPartBody>
-    </w:docPart>
-    <w:docPart>
-      <w:docPartPr>
-        <w:name w:val="F8CAD3A2451748659AD243019D7C026B"/>
-        <w:category>
-          <w:name w:val="General"/>
-          <w:gallery w:val="placeholder"/>
-        </w:category>
-        <w:types>
-          <w:type w:val="bbPlcHdr"/>
-        </w:types>
-        <w:behaviors>
-          <w:behavior w:val="content"/>
-        </w:behaviors>
-        <w:guid w:val="{CDE88C13-28A9-4E25-9D5B-6D369E4A1EEB}"/>
-      </w:docPartPr>
-      <w:docPartBody>
-        <w:p>
-          <w:pPr>
-            <w:pStyle w:val="F8CAD3A2451748659AD243019D7C026B"/>
-          </w:pPr>
-          <w:r>
-            <w:t>Location</w:t>
-          </w:r>
-        </w:p>
-      </w:docPartBody>
-    </w:docPart>
-    <w:docPart>
-      <w:docPartPr>
         <w:name w:val="95E2A277A2D14516A6B224036C5127FA"/>
         <w:category>
           <w:name w:val="General"/>
@@ -26631,32 +26498,6 @@
           </w:pPr>
           <w:r>
             <w:t>Announcements</w:t>
-          </w:r>
-        </w:p>
-      </w:docPartBody>
-    </w:docPart>
-    <w:docPart>
-      <w:docPartPr>
-        <w:name w:val="1420466EE6A34437A1C3ECA8590CA8A4"/>
-        <w:category>
-          <w:name w:val="General"/>
-          <w:gallery w:val="placeholder"/>
-        </w:category>
-        <w:types>
-          <w:type w:val="bbPlcHdr"/>
-        </w:types>
-        <w:behaviors>
-          <w:behavior w:val="content"/>
-        </w:behaviors>
-        <w:guid w:val="{9E8CE2BE-8002-4BDA-AECE-E327D565DEE4}"/>
-      </w:docPartPr>
-      <w:docPartBody>
-        <w:p>
-          <w:pPr>
-            <w:pStyle w:val="1420466EE6A34437A1C3ECA8590CA8A4"/>
-          </w:pPr>
-          <w:r>
-            <w:t>List all announcements made at the meeting. For example, new members, change of event, and so forth.</w:t>
           </w:r>
         </w:p>
       </w:docPartBody>
@@ -26839,7 +26680,9 @@
   </w:compat>
   <w:rsids>
     <w:rsidRoot w:val="00BF5305"/>
+    <w:rsid w:val="00873BD9"/>
     <w:rsid w:val="00BF5305"/>
+    <w:rsid w:val="00C73B2B"/>
   </w:rsids>
   <m:mathPr>
     <m:mathFont m:val="Cambria Math"/>

</xml_diff>